<commit_message>
Added last changes to lab 1
</commit_message>
<xml_diff>
--- a/Lab1_Report_Reeves.docx
+++ b/Lab1_Report_Reeves.docx
@@ -330,16 +330,7 @@
         </w:rPr>
       </w:pPr>
       <w:r>
-        <w:t xml:space="preserve">This part has us download a copy of the </w:t>
-      </w:r>
-      <w:r>
-        <w:t>XC32 compiler tools</w:t>
-      </w:r>
-      <w:r>
-        <w:t xml:space="preserve"> installer and run it on our machine. I downloaded it for Windows as I’ll be working in that OS.</w:t>
-      </w:r>
-      <w:r>
-        <w:t xml:space="preserve"> </w:t>
+        <w:t xml:space="preserve">This part has us download a copy of the XC32 compiler tools installer and run it on our machine. I downloaded it for Windows as I’ll be working in that OS. </w:t>
       </w:r>
       <w:r>
         <w:t>http://www.microchip.com/mplabxc32windows</w:t>
@@ -480,16 +471,22 @@
         <w:t>PIC32MX460F512L</w:t>
       </w:r>
       <w:r>
-        <w:t xml:space="preserve"> device, I chose the Simulator tool under Hardware Tools. The installation of the XC32 compiler was further confirmed after seeing it in the compiler options. After choosing that, I was prompted to enter a project name (</w:t>
-      </w:r>
-      <w:r>
-        <w:t>Lab1</w:t>
-      </w:r>
-      <w:r>
-        <w:t>). Here I made sure the ‘Set as main project” was checked as well.</w:t>
-      </w:r>
-      <w:r>
-        <w:t xml:space="preserve"> After the main project was opened I created a new assembler file under ‘Source Files’. By default this file (named lab1) had a file extension of .</w:t>
+        <w:t xml:space="preserve"> device, I chose the Simulator tool under Hardware Tools. The installation of the XC32 compiler was further confirmed after seeing it in the compiler options. After choosing that, I was prompted to enter a project nam</w:t>
+      </w:r>
+      <w:r>
+        <w:t>e (Lab1). Here I made sure “</w:t>
+      </w:r>
+      <w:r>
+        <w:t>Set as main project” was checked as well.</w:t>
+      </w:r>
+      <w:r>
+        <w:t xml:space="preserve"> After the main project was opened I crea</w:t>
+      </w:r>
+      <w:r>
+        <w:t>ted a new assembler file under “Source Files”</w:t>
+      </w:r>
+      <w:r>
+        <w:t>. By default this file (named lab1) had a file extension of .</w:t>
       </w:r>
       <w:proofErr w:type="spellStart"/>
       <w:r>
@@ -632,10 +629,19 @@
     </w:p>
     <w:p>
       <w:r>
-        <w:t xml:space="preserve">The process of getting the environment wasn’t too difficult. The only problem I really faced was the lack of disk space on my laptop. There were also a lot of options that I wasn’t familiar with during installation, but clicking the defaults seemed to work. Setting version control up by having the IDE save the project to my repo worked well too. In summary, I learned to set up yet another IDE and compiler. In this line of work, it’s a good skill to have. </w:t>
+        <w:t>The process of getting the environment wasn’t too difficult. The only problem I really faced was the lack of disk space on my laptop</w:t>
+      </w:r>
+      <w:r>
+        <w:t>, which was fixed after cleaning some unnecessary</w:t>
       </w:r>
       <w:bookmarkStart w:id="0" w:name="_GoBack"/>
       <w:bookmarkEnd w:id="0"/>
+      <w:r>
+        <w:t xml:space="preserve"> programs out</w:t>
+      </w:r>
+      <w:r>
+        <w:t xml:space="preserve">. There were also a lot of options that I wasn’t familiar with during installation, but clicking the defaults seemed to work. Setting version control up by having the IDE save the project to my repo worked well too. In summary, I learned to set up yet another IDE and compiler. In this line of work, it’s a good skill to have. </w:t>
+      </w:r>
     </w:p>
     <w:sectPr>
       <w:pgSz w:w="12240" w:h="15840"/>

</xml_diff>